<commit_message>
Created design document and .md files respectively for user stories-Sprint 2, 3, 4.
</commit_message>
<xml_diff>
--- a/design/registration/registration-contextmanage.docx
+++ b/design/registration/registration-contextmanage.docx
@@ -6419,25 +6419,13 @@
               <w:rPr>
                 <w:sz w:val="20"/>
               </w:rPr>
-              <w:t>Bas</w:t>
+              <w:t>BaseController.</w:t>
             </w:r>
             <w:r>
               <w:rPr>
                 <w:sz w:val="20"/>
               </w:rPr>
-              <w:t>eController.</w:t>
-            </w:r>
-            <w:r>
-              <w:rPr>
-                <w:sz w:val="20"/>
-              </w:rPr>
-              <w:t>validateSession</w:t>
-            </w:r>
-            <w:r>
-              <w:rPr>
-                <w:sz w:val="20"/>
-              </w:rPr>
-              <w:t>() –</w:t>
+              <w:t>validateSession() –</w:t>
             </w:r>
             <w:r>
               <w:rPr>
@@ -6571,13 +6559,7 @@
               <w:rPr>
                 <w:sz w:val="20"/>
               </w:rPr>
-              <w:t>EventManager</w:t>
-            </w:r>
-            <w:r>
-              <w:rPr>
-                <w:sz w:val="20"/>
-              </w:rPr>
-              <w:t xml:space="preserve"> .handle()</w:t>
+              <w:t>EventManager .handle()</w:t>
             </w:r>
             <w:r>
               <w:rPr>
@@ -6695,13 +6677,7 @@
               <w:rPr>
                 <w:sz w:val="20"/>
               </w:rPr>
-              <w:t>TimerTask</w:t>
-            </w:r>
-            <w:r>
-              <w:rPr>
-                <w:sz w:val="20"/>
-              </w:rPr>
-              <w:t>]</w:t>
+              <w:t>TimerTask]</w:t>
             </w:r>
             <w:r>
               <w:rPr>
@@ -7693,16 +7669,96 @@
           <w:b/>
         </w:rPr>
       </w:pPr>
-      <w:r>
+      <w:hyperlink r:id="rId19" w:history="1">
+        <w:r>
+          <w:rPr>
+            <w:rStyle w:val="Hyperlink"/>
+            <w:b/>
+          </w:rPr>
+          <w:t>https://github.com/mosip/mosip/blob/DEV/design/registration/_images/_class_diagram/registration-contextmanage-classDiagram.png</w:t>
+        </w:r>
+      </w:hyperlink>
+    </w:p>
+    <w:p>
+      <w:pPr>
+        <w:ind w:left="576"/>
         <w:rPr>
           <w:b/>
         </w:rPr>
+      </w:pPr>
+    </w:p>
+    <w:p>
+      <w:pPr>
+        <w:pStyle w:val="Heading2"/>
+      </w:pPr>
+      <w:bookmarkStart w:id="37" w:name="_Toc525795948"/>
+      <w:r>
+        <w:t>Sequence Diagram</w:t>
+      </w:r>
+      <w:bookmarkEnd w:id="37"/>
+    </w:p>
+    <w:p>
+      <w:pPr>
+        <w:ind w:left="576"/>
+        <w:rPr>
+          <w:b/>
+        </w:rPr>
+      </w:pPr>
+      <w:r>
+        <w:rPr>
+          <w:b/>
+        </w:rPr>
+        <w:t>Create and Invalidate co</w:t>
+      </w:r>
+      <w:r>
+        <w:rPr>
+          <w:b/>
+        </w:rPr>
+        <w:t>n</w:t>
+      </w:r>
+      <w:r>
+        <w:rPr>
+          <w:b/>
+        </w:rPr>
+        <w:t>text:</w:t>
+      </w:r>
+    </w:p>
+    <w:p>
+      <w:pPr>
+        <w:ind w:left="576"/>
+        <w:rPr>
+          <w:b/>
+        </w:rPr>
+      </w:pPr>
+      <w:hyperlink r:id="rId20" w:history="1">
+        <w:r>
+          <w:rPr>
+            <w:rStyle w:val="Hyperlink"/>
+            <w:b/>
+          </w:rPr>
+          <w:t>https://github.com/mosip/mosip/blob/DEV/design/registration/_images/_sequence_diagram/registration-contextmanage-sequenceDiagram.png</w:t>
+        </w:r>
+      </w:hyperlink>
+      <w:r>
+        <w:rPr>
+          <w:b/>
+        </w:rPr>
         <w:tab/>
       </w:r>
-      <w:r>
+      <w:bookmarkStart w:id="38" w:name="_GoBack"/>
+      <w:bookmarkEnd w:id="38"/>
+    </w:p>
+    <w:p>
+      <w:pPr>
+        <w:ind w:left="576"/>
         <w:rPr>
           <w:b/>
         </w:rPr>
+      </w:pPr>
+      <w:r>
+        <w:rPr>
+          <w:b/>
+        </w:rPr>
         <w:tab/>
       </w:r>
       <w:r>
@@ -7721,122 +7777,18 @@
         <w:rPr>
           <w:b/>
         </w:rPr>
-        <w:object w:dxaOrig="3480" w:dyaOrig="830">
-          <v:shapetype id="_x0000_t75" coordsize="21600,21600" o:spt="75" o:preferrelative="t" path="m@4@5l@4@11@9@11@9@5xe" filled="f" stroked="f">
-            <v:stroke joinstyle="miter"/>
-            <v:formulas>
-              <v:f eqn="if lineDrawn pixelLineWidth 0"/>
-              <v:f eqn="sum @0 1 0"/>
-              <v:f eqn="sum 0 0 @1"/>
-              <v:f eqn="prod @2 1 2"/>
-              <v:f eqn="prod @3 21600 pixelWidth"/>
-              <v:f eqn="prod @3 21600 pixelHeight"/>
-              <v:f eqn="sum @0 0 1"/>
-              <v:f eqn="prod @6 1 2"/>
-              <v:f eqn="prod @7 21600 pixelWidth"/>
-              <v:f eqn="sum @8 21600 0"/>
-              <v:f eqn="prod @7 21600 pixelHeight"/>
-              <v:f eqn="sum @10 21600 0"/>
-            </v:formulas>
-            <v:path o:extrusionok="f" gradientshapeok="t" o:connecttype="rect"/>
-            <o:lock v:ext="edit" aspectratio="t"/>
-          </v:shapetype>
-          <v:shape id="_x0000_i1025" type="#_x0000_t75" style="width:174.1pt;height:41.45pt" o:ole="">
-            <v:imagedata r:id="rId19" o:title=""/>
-          </v:shape>
-          <o:OLEObject Type="Embed" ProgID="Package" ShapeID="_x0000_i1025" DrawAspect="Content" ObjectID="_1599584110" r:id="rId20"/>
-        </w:object>
-      </w:r>
-    </w:p>
-    <w:p/>
-    <w:p>
-      <w:pPr>
-        <w:pStyle w:val="Heading2"/>
-      </w:pPr>
-      <w:bookmarkStart w:id="37" w:name="_Toc525795948"/>
-      <w:r>
-        <w:t>Sequence Diagram</w:t>
-      </w:r>
-      <w:bookmarkEnd w:id="37"/>
-    </w:p>
-    <w:p>
-      <w:pPr>
-        <w:ind w:left="576"/>
-        <w:rPr>
-          <w:b/>
-        </w:rPr>
-      </w:pPr>
-      <w:r>
-        <w:rPr>
-          <w:b/>
-        </w:rPr>
-        <w:t>Create and Invalidate co</w:t>
-      </w:r>
-      <w:r>
-        <w:rPr>
-          <w:b/>
-        </w:rPr>
-        <w:t>n</w:t>
-      </w:r>
-      <w:r>
-        <w:rPr>
-          <w:b/>
-        </w:rPr>
-        <w:t>text:</w:t>
-      </w:r>
-    </w:p>
-    <w:p>
-      <w:pPr>
-        <w:ind w:left="576"/>
-        <w:rPr>
-          <w:b/>
-        </w:rPr>
-      </w:pPr>
-      <w:r>
-        <w:rPr>
-          <w:b/>
-        </w:rPr>
         <w:tab/>
       </w:r>
-      <w:r>
-        <w:rPr>
-          <w:b/>
-        </w:rPr>
-        <w:tab/>
-      </w:r>
-      <w:r>
-        <w:rPr>
-          <w:b/>
-        </w:rPr>
-        <w:tab/>
-      </w:r>
-      <w:r>
-        <w:rPr>
-          <w:b/>
-        </w:rPr>
-        <w:tab/>
-      </w:r>
-      <w:r>
-        <w:rPr>
-          <w:b/>
-        </w:rPr>
-        <w:object w:dxaOrig="3950" w:dyaOrig="830">
-          <v:shape id="_x0000_i1026" type="#_x0000_t75" style="width:197.75pt;height:41.45pt" o:ole="">
-            <v:imagedata r:id="rId21" o:title=""/>
-          </v:shape>
-          <o:OLEObject Type="Embed" ProgID="Package" ShapeID="_x0000_i1026" DrawAspect="Content" ObjectID="_1599584111" r:id="rId22"/>
-        </w:object>
-      </w:r>
     </w:p>
     <w:p>
       <w:pPr>
         <w:pStyle w:val="Heading1"/>
       </w:pPr>
-      <w:bookmarkStart w:id="38" w:name="_Toc525795949"/>
+      <w:bookmarkStart w:id="39" w:name="_Toc525795949"/>
       <w:r>
         <w:t>Success / Error Code</w:t>
       </w:r>
-      <w:bookmarkEnd w:id="38"/>
+      <w:bookmarkEnd w:id="39"/>
       <w:r>
         <w:t xml:space="preserve"> </w:t>
       </w:r>
@@ -8019,8 +7971,6 @@
             <w:r>
               <w:t>REG-</w:t>
             </w:r>
-            <w:bookmarkStart w:id="39" w:name="_GoBack"/>
-            <w:bookmarkEnd w:id="39"/>
             <w:r>
               <w:t>LGO</w:t>
             </w:r>
@@ -8767,7 +8717,7 @@
               <w:autoSpaceDN w:val="0"/>
               <w:spacing w:before="40" w:after="40"/>
             </w:pPr>
-            <w:hyperlink r:id="rId23" w:history="1">
+            <w:hyperlink r:id="rId21" w:history="1">
               <w:r>
                 <w:rPr>
                   <w:rStyle w:val="Hyperlink"/>
@@ -8868,7 +8818,13 @@
         <w:t>s</w:t>
       </w:r>
       <w:r>
-        <w:t xml:space="preserve"> from Kernal application.</w:t>
+        <w:t xml:space="preserve"> from </w:t>
+      </w:r>
+      <w:r>
+        <w:t>Kernel</w:t>
+      </w:r>
+      <w:r>
+        <w:t xml:space="preserve"> application.</w:t>
       </w:r>
     </w:p>
     <w:p>
@@ -8900,15 +8856,6 @@
       <w:r>
         <w:t>ach enrollment level.</w:t>
       </w:r>
-    </w:p>
-    <w:p>
-      <w:pPr>
-        <w:pStyle w:val="ListParagraph"/>
-        <w:numPr>
-          <w:ilvl w:val="0"/>
-          <w:numId w:val="21"/>
-        </w:numPr>
-      </w:pPr>
     </w:p>
     <w:sectPr>
       <w:pgSz w:w="11906" w:h="16838" w:code="9"/>
@@ -15516,7 +15463,7 @@
 </file>
 
 <file path=customXml/itemProps4.xml><?xml version="1.0" encoding="utf-8"?>
-<ds:datastoreItem xmlns:ds="http://schemas.openxmlformats.org/officeDocument/2006/customXml" ds:itemID="{0E1CCC36-4F8F-4375-875C-DEBF7E8B361B}">
+<ds:datastoreItem xmlns:ds="http://schemas.openxmlformats.org/officeDocument/2006/customXml" ds:itemID="{A17E5551-615D-4C08-82D8-4574D87FAE67}">
   <ds:schemaRefs>
     <ds:schemaRef ds:uri="http://schemas.openxmlformats.org/officeDocument/2006/bibliography"/>
   </ds:schemaRefs>

</xml_diff>